<commit_message>
seeing lifecycle hooks in action
</commit_message>
<xml_diff>
--- a/DonComments.docx
+++ b/DonComments.docx
@@ -66,78 +66,32 @@
           <w:lang w:val="en-US"/>
         </w:rPr>
       </w:pPr>
-      <w:proofErr w:type="gramStart"/>
       <w:r>
         <w:rPr>
           <w:lang w:val="en-US"/>
         </w:rPr>
-        <w:t>ng</w:t>
+        <w:t>ng g c testfile --spec false</w:t>
       </w:r>
-      <w:proofErr w:type="gramEnd"/>
+    </w:p>
+    <w:p>
+      <w:pPr>
+        <w:rPr>
+          <w:lang w:val="en-US"/>
+        </w:rPr>
+      </w:pPr>
+    </w:p>
+    <w:p>
+      <w:pPr>
+        <w:rPr>
+          <w:lang w:val="en-US"/>
+        </w:rPr>
+      </w:pPr>
       <w:r>
         <w:rPr>
           <w:lang w:val="en-US"/>
         </w:rPr>
-        <w:t xml:space="preserve"> g c </w:t>
+        <w:t xml:space="preserve">weiter mit </w:t>
       </w:r>
-      <w:proofErr w:type="spellStart"/>
-      <w:r>
-        <w:rPr>
-          <w:lang w:val="en-US"/>
-        </w:rPr>
-        <w:t>testfile</w:t>
-      </w:r>
-      <w:proofErr w:type="spellEnd"/>
-      <w:r>
-        <w:rPr>
-          <w:lang w:val="en-US"/>
-        </w:rPr>
-        <w:t xml:space="preserve"> --spec false</w:t>
-      </w:r>
-    </w:p>
-    <w:p>
-      <w:pPr>
-        <w:rPr>
-          <w:lang w:val="en-US"/>
-        </w:rPr>
-      </w:pPr>
-    </w:p>
-    <w:p>
-      <w:pPr>
-        <w:rPr>
-          <w:lang w:val="en-US"/>
-        </w:rPr>
-      </w:pPr>
-      <w:proofErr w:type="spellStart"/>
-      <w:r>
-        <w:rPr>
-          <w:lang w:val="en-US"/>
-        </w:rPr>
-        <w:t>weiter</w:t>
-      </w:r>
-      <w:proofErr w:type="spellEnd"/>
-      <w:r>
-        <w:rPr>
-          <w:lang w:val="en-US"/>
-        </w:rPr>
-        <w:t xml:space="preserve"> </w:t>
-      </w:r>
-      <w:proofErr w:type="spellStart"/>
-      <w:r>
-        <w:rPr>
-          <w:lang w:val="en-US"/>
-        </w:rPr>
-        <w:t>mit</w:t>
-      </w:r>
-      <w:proofErr w:type="spellEnd"/>
-      <w:r>
-        <w:rPr>
-          <w:lang w:val="en-US"/>
-        </w:rPr>
-        <w:t xml:space="preserve"> </w:t>
-      </w:r>
-      <w:bookmarkStart w:id="0" w:name="_GoBack"/>
-      <w:bookmarkEnd w:id="0"/>
       <w:r>
         <w:rPr>
           <w:noProof/>
@@ -179,6 +133,168 @@
           </wp:inline>
         </w:drawing>
       </w:r>
+    </w:p>
+    <w:p>
+      <w:pPr>
+        <w:rPr>
+          <w:lang w:val="en-US"/>
+        </w:rPr>
+      </w:pPr>
+      <w:r>
+        <w:rPr>
+          <w:lang w:val="en-US"/>
+        </w:rPr>
+        <w:t>Use local reference instead of two way binding</w:t>
+      </w:r>
+    </w:p>
+    <w:p>
+      <w:pPr>
+        <w:rPr>
+          <w:lang w:val="en-US"/>
+        </w:rPr>
+      </w:pPr>
+      <w:r>
+        <w:rPr>
+          <w:noProof/>
+          <w:lang w:eastAsia="ru-RU"/>
+        </w:rPr>
+        <w:drawing>
+          <wp:inline distT="0" distB="0" distL="0" distR="0" wp14:anchorId="6D3D9FE5" wp14:editId="5B721795">
+            <wp:extent cx="5940425" cy="1265555"/>
+            <wp:effectExtent l="0" t="0" r="3175" b="0"/>
+            <wp:docPr id="4" name="Рисунок 4"/>
+            <wp:cNvGraphicFramePr>
+              <a:graphicFrameLocks xmlns:a="http://schemas.openxmlformats.org/drawingml/2006/main" noChangeAspect="1"/>
+            </wp:cNvGraphicFramePr>
+            <a:graphic xmlns:a="http://schemas.openxmlformats.org/drawingml/2006/main">
+              <a:graphicData uri="http://schemas.openxmlformats.org/drawingml/2006/picture">
+                <pic:pic xmlns:pic="http://schemas.openxmlformats.org/drawingml/2006/picture">
+                  <pic:nvPicPr>
+                    <pic:cNvPr id="1" name=""/>
+                    <pic:cNvPicPr/>
+                  </pic:nvPicPr>
+                  <pic:blipFill>
+                    <a:blip r:embed="rId6"/>
+                    <a:stretch>
+                      <a:fillRect/>
+                    </a:stretch>
+                  </pic:blipFill>
+                  <pic:spPr>
+                    <a:xfrm>
+                      <a:off x="0" y="0"/>
+                      <a:ext cx="5940425" cy="1265555"/>
+                    </a:xfrm>
+                    <a:prstGeom prst="rect">
+                      <a:avLst/>
+                    </a:prstGeom>
+                  </pic:spPr>
+                </pic:pic>
+              </a:graphicData>
+            </a:graphic>
+          </wp:inline>
+        </w:drawing>
+      </w:r>
+    </w:p>
+    <w:p>
+      <w:pPr>
+        <w:pStyle w:val="2"/>
+        <w:rPr>
+          <w:lang w:val="en-US"/>
+        </w:rPr>
+      </w:pPr>
+      <w:r>
+        <w:rPr>
+          <w:lang w:val="en-US"/>
+        </w:rPr>
+        <w:t>Ng-Content</w:t>
+      </w:r>
+    </w:p>
+    <w:p>
+      <w:pPr>
+        <w:shd w:val="clear" w:color="auto" w:fill="1E1E1E"/>
+        <w:spacing w:after="0" w:line="285" w:lineRule="atLeast"/>
+        <w:rPr>
+          <w:rFonts w:ascii="Consolas" w:eastAsia="Times New Roman" w:hAnsi="Consolas" w:cs="Consolas"/>
+          <w:color w:val="D4D4D4"/>
+          <w:sz w:val="21"/>
+          <w:szCs w:val="21"/>
+          <w:lang w:val="en-US" w:eastAsia="ru-RU"/>
+        </w:rPr>
+      </w:pPr>
+      <w:r>
+        <w:rPr>
+          <w:rFonts w:ascii="Consolas" w:eastAsia="Times New Roman" w:hAnsi="Consolas" w:cs="Consolas"/>
+          <w:color w:val="608B4E"/>
+          <w:sz w:val="21"/>
+          <w:szCs w:val="21"/>
+          <w:lang w:val="en-US" w:eastAsia="ru-RU"/>
+        </w:rPr>
+        <w:t>-- gets elements projected from outer html when added between opening and closing tags --&gt;</w:t>
+      </w:r>
+    </w:p>
+    <w:p>
+      <w:pPr>
+        <w:rPr>
+          <w:lang w:val="en-US"/>
+        </w:rPr>
+      </w:pPr>
+      <w:r>
+        <w:rPr>
+          <w:noProof/>
+          <w:lang w:eastAsia="ru-RU"/>
+        </w:rPr>
+        <w:drawing>
+          <wp:inline distT="0" distB="0" distL="0" distR="0" wp14:anchorId="7DA8618C" wp14:editId="3638AA4D">
+            <wp:extent cx="5940425" cy="186690"/>
+            <wp:effectExtent l="0" t="0" r="3175" b="3810"/>
+            <wp:docPr id="5" name="Рисунок 5"/>
+            <wp:cNvGraphicFramePr>
+              <a:graphicFrameLocks xmlns:a="http://schemas.openxmlformats.org/drawingml/2006/main" noChangeAspect="1"/>
+            </wp:cNvGraphicFramePr>
+            <a:graphic xmlns:a="http://schemas.openxmlformats.org/drawingml/2006/main">
+              <a:graphicData uri="http://schemas.openxmlformats.org/drawingml/2006/picture">
+                <pic:pic xmlns:pic="http://schemas.openxmlformats.org/drawingml/2006/picture">
+                  <pic:nvPicPr>
+                    <pic:cNvPr id="1" name=""/>
+                    <pic:cNvPicPr/>
+                  </pic:nvPicPr>
+                  <pic:blipFill>
+                    <a:blip r:embed="rId7"/>
+                    <a:stretch>
+                      <a:fillRect/>
+                    </a:stretch>
+                  </pic:blipFill>
+                  <pic:spPr>
+                    <a:xfrm>
+                      <a:off x="0" y="0"/>
+                      <a:ext cx="5940425" cy="186690"/>
+                    </a:xfrm>
+                    <a:prstGeom prst="rect">
+                      <a:avLst/>
+                    </a:prstGeom>
+                  </pic:spPr>
+                </pic:pic>
+              </a:graphicData>
+            </a:graphic>
+          </wp:inline>
+        </w:drawing>
+      </w:r>
+    </w:p>
+    <w:p>
+      <w:pPr>
+        <w:rPr>
+          <w:lang w:val="en-US"/>
+        </w:rPr>
+      </w:pPr>
+    </w:p>
+    <w:p>
+      <w:pPr>
+        <w:rPr>
+          <w:lang w:val="en-US"/>
+        </w:rPr>
+      </w:pPr>
+      <w:bookmarkStart w:id="0" w:name="_GoBack"/>
+      <w:bookmarkEnd w:id="0"/>
     </w:p>
     <w:sectPr>
       <w:pgSz w:w="11906" w:h="16838"/>

</xml_diff>